<commit_message>
Lab report is done
</commit_message>
<xml_diff>
--- a/lab1.docx
+++ b/lab1.docx
@@ -537,7 +537,7 @@
       <w:r>
         <w:t xml:space="preserve">: </w:t>
       </w:r>
-      <w:hyperlink r:id="rId4" w:history="1">
+      <w:hyperlink r:id="rId5" w:history="1">
         <w:r>
           <w:rPr>
             <w:rStyle w:val="a4"/>
@@ -578,7 +578,7 @@
                     <pic:cNvPicPr/>
                   </pic:nvPicPr>
                   <pic:blipFill rotWithShape="1">
-                    <a:blip r:embed="rId5"/>
+                    <a:blip r:embed="rId6"/>
                     <a:srcRect l="28605" t="10947" r="13671" b="29304"/>
                     <a:stretch/>
                   </pic:blipFill>
@@ -620,14 +620,36 @@
       <w:r>
         <w:t xml:space="preserve">Рисунок </w:t>
       </w:r>
-      <w:fldSimple w:instr=" SEQ Рисунок \* ARABIC ">
-        <w:r>
-          <w:rPr>
-            <w:noProof/>
-          </w:rPr>
-          <w:t>1</w:t>
-        </w:r>
-      </w:fldSimple>
+      <w:r>
+        <w:rPr>
+          <w:noProof/>
+        </w:rPr>
+        <w:fldChar w:fldCharType="begin"/>
+      </w:r>
+      <w:r>
+        <w:rPr>
+          <w:noProof/>
+        </w:rPr>
+        <w:instrText xml:space="preserve"> SEQ Рисунок \* ARABIC </w:instrText>
+      </w:r>
+      <w:r>
+        <w:rPr>
+          <w:noProof/>
+        </w:rPr>
+        <w:fldChar w:fldCharType="separate"/>
+      </w:r>
+      <w:r>
+        <w:rPr>
+          <w:noProof/>
+        </w:rPr>
+        <w:t>1</w:t>
+      </w:r>
+      <w:r>
+        <w:rPr>
+          <w:noProof/>
+        </w:rPr>
+        <w:fldChar w:fldCharType="end"/>
+      </w:r>
       <w:r>
         <w:t xml:space="preserve"> – Копирование на локальный </w:t>
       </w:r>
@@ -670,7 +692,7 @@
                     <pic:cNvPicPr/>
                   </pic:nvPicPr>
                   <pic:blipFill rotWithShape="1">
-                    <a:blip r:embed="rId6"/>
+                    <a:blip r:embed="rId7"/>
                     <a:srcRect l="28733" t="11402" r="13671" b="28848"/>
                     <a:stretch/>
                   </pic:blipFill>
@@ -712,14 +734,36 @@
       <w:r>
         <w:t xml:space="preserve">Рисунок </w:t>
       </w:r>
-      <w:fldSimple w:instr=" SEQ Рисунок \* ARABIC ">
-        <w:r>
-          <w:rPr>
-            <w:noProof/>
-          </w:rPr>
-          <w:t>2</w:t>
-        </w:r>
-      </w:fldSimple>
+      <w:r>
+        <w:rPr>
+          <w:noProof/>
+        </w:rPr>
+        <w:fldChar w:fldCharType="begin"/>
+      </w:r>
+      <w:r>
+        <w:rPr>
+          <w:noProof/>
+        </w:rPr>
+        <w:instrText xml:space="preserve"> SEQ Рисунок \* ARABIC </w:instrText>
+      </w:r>
+      <w:r>
+        <w:rPr>
+          <w:noProof/>
+        </w:rPr>
+        <w:fldChar w:fldCharType="separate"/>
+      </w:r>
+      <w:r>
+        <w:rPr>
+          <w:noProof/>
+        </w:rPr>
+        <w:t>2</w:t>
+      </w:r>
+      <w:r>
+        <w:rPr>
+          <w:noProof/>
+        </w:rPr>
+        <w:fldChar w:fldCharType="end"/>
+      </w:r>
       <w:r>
         <w:t xml:space="preserve"> – Добавление изменений</w:t>
       </w:r>
@@ -753,7 +797,7 @@
                     <pic:cNvPicPr/>
                   </pic:nvPicPr>
                   <pic:blipFill rotWithShape="1">
-                    <a:blip r:embed="rId7"/>
+                    <a:blip r:embed="rId8"/>
                     <a:srcRect l="28605" t="11175" r="14057" b="28848"/>
                     <a:stretch/>
                   </pic:blipFill>
@@ -795,14 +839,36 @@
       <w:r>
         <w:t xml:space="preserve">Рисунок </w:t>
       </w:r>
-      <w:fldSimple w:instr=" SEQ Рисунок \* ARABIC ">
-        <w:r>
-          <w:rPr>
-            <w:noProof/>
-          </w:rPr>
-          <w:t>3</w:t>
-        </w:r>
-      </w:fldSimple>
+      <w:r>
+        <w:rPr>
+          <w:noProof/>
+        </w:rPr>
+        <w:fldChar w:fldCharType="begin"/>
+      </w:r>
+      <w:r>
+        <w:rPr>
+          <w:noProof/>
+        </w:rPr>
+        <w:instrText xml:space="preserve"> SEQ Рисунок \* ARABIC </w:instrText>
+      </w:r>
+      <w:r>
+        <w:rPr>
+          <w:noProof/>
+        </w:rPr>
+        <w:fldChar w:fldCharType="separate"/>
+      </w:r>
+      <w:r>
+        <w:rPr>
+          <w:noProof/>
+        </w:rPr>
+        <w:t>3</w:t>
+      </w:r>
+      <w:r>
+        <w:rPr>
+          <w:noProof/>
+        </w:rPr>
+        <w:fldChar w:fldCharType="end"/>
+      </w:r>
       <w:r>
         <w:t xml:space="preserve"> – Внесённые изменений в локальном </w:t>
       </w:r>
@@ -840,7 +906,7 @@
                     <pic:cNvPicPr/>
                   </pic:nvPicPr>
                   <pic:blipFill rotWithShape="1">
-                    <a:blip r:embed="rId8"/>
+                    <a:blip r:embed="rId9"/>
                     <a:srcRect l="28476" t="11175" r="13544" b="29533"/>
                     <a:stretch/>
                   </pic:blipFill>
@@ -882,14 +948,36 @@
       <w:r>
         <w:t xml:space="preserve">Рисунок </w:t>
       </w:r>
-      <w:fldSimple w:instr=" SEQ Рисунок \* ARABIC ">
-        <w:r>
-          <w:rPr>
-            <w:noProof/>
-          </w:rPr>
-          <w:t>4</w:t>
-        </w:r>
-      </w:fldSimple>
+      <w:r>
+        <w:rPr>
+          <w:noProof/>
+        </w:rPr>
+        <w:fldChar w:fldCharType="begin"/>
+      </w:r>
+      <w:r>
+        <w:rPr>
+          <w:noProof/>
+        </w:rPr>
+        <w:instrText xml:space="preserve"> SEQ Рисунок \* ARABIC </w:instrText>
+      </w:r>
+      <w:r>
+        <w:rPr>
+          <w:noProof/>
+        </w:rPr>
+        <w:fldChar w:fldCharType="separate"/>
+      </w:r>
+      <w:r>
+        <w:rPr>
+          <w:noProof/>
+        </w:rPr>
+        <w:t>4</w:t>
+      </w:r>
+      <w:r>
+        <w:rPr>
+          <w:noProof/>
+        </w:rPr>
+        <w:fldChar w:fldCharType="end"/>
+      </w:r>
       <w:r>
         <w:t xml:space="preserve"> – Отправка изменений на удаленный сервер</w:t>
       </w:r>
@@ -928,7 +1016,7 @@
                     <pic:cNvPicPr/>
                   </pic:nvPicPr>
                   <pic:blipFill rotWithShape="1">
-                    <a:blip r:embed="rId9"/>
+                    <a:blip r:embed="rId10"/>
                     <a:srcRect l="9492" t="13683" r="10849" b="8552"/>
                     <a:stretch/>
                   </pic:blipFill>
@@ -970,47 +1058,1069 @@
       <w:r>
         <w:t xml:space="preserve">Рисунок </w:t>
       </w:r>
-      <w:fldSimple w:instr=" SEQ Рисунок \* ARABIC ">
+      <w:r>
+        <w:rPr>
+          <w:noProof/>
+        </w:rPr>
+        <w:fldChar w:fldCharType="begin"/>
+      </w:r>
+      <w:r>
+        <w:rPr>
+          <w:noProof/>
+        </w:rPr>
+        <w:instrText xml:space="preserve"> SEQ Рисунок \* ARABIC </w:instrText>
+      </w:r>
+      <w:r>
+        <w:rPr>
+          <w:noProof/>
+        </w:rPr>
+        <w:fldChar w:fldCharType="separate"/>
+      </w:r>
+      <w:r>
+        <w:rPr>
+          <w:noProof/>
+        </w:rPr>
+        <w:t>5</w:t>
+      </w:r>
+      <w:r>
+        <w:rPr>
+          <w:noProof/>
+        </w:rPr>
+        <w:fldChar w:fldCharType="end"/>
+      </w:r>
+      <w:r>
+        <w:t xml:space="preserve"> – Результаты всех изменений в удаленном </w:t>
+      </w:r>
+      <w:proofErr w:type="spellStart"/>
+      <w:r>
+        <w:t>репозитории</w:t>
+      </w:r>
+      <w:proofErr w:type="spellEnd"/>
+    </w:p>
+    <w:p/>
+    <w:p>
+      <w:pPr>
+        <w:jc w:val="center"/>
+        <w:rPr>
+          <w:b/>
+        </w:rPr>
+      </w:pPr>
+      <w:r>
+        <w:rPr>
+          <w:b/>
+        </w:rPr>
+        <w:t>Ответы на контрольные вопросы</w:t>
+      </w:r>
+    </w:p>
+    <w:p>
+      <w:pPr>
+        <w:pStyle w:val="a6"/>
+        <w:numPr>
+          <w:ilvl w:val="0"/>
+          <w:numId w:val="1"/>
+        </w:numPr>
+        <w:rPr>
+          <w:szCs w:val="28"/>
+        </w:rPr>
+      </w:pPr>
+      <w:r>
+        <w:rPr>
+          <w:szCs w:val="28"/>
+        </w:rPr>
+        <w:t>Система контроля версий (СКВ) — это система, регистрирующая изменения в одном или нескольки</w:t>
+      </w:r>
+      <w:bookmarkStart w:id="0" w:name="_GoBack"/>
+      <w:bookmarkEnd w:id="0"/>
+      <w:r>
+        <w:rPr>
+          <w:szCs w:val="28"/>
+        </w:rPr>
+        <w:t>х файлах с тем, чтобы в дальнейшем была возможность вернуться к определённым старым версиям этих файлов</w:t>
+      </w:r>
+      <w:r>
+        <w:rPr>
+          <w:szCs w:val="28"/>
+        </w:rPr>
+        <w:t>.</w:t>
+      </w:r>
+    </w:p>
+    <w:p>
+      <w:pPr>
+        <w:pStyle w:val="a6"/>
+        <w:numPr>
+          <w:ilvl w:val="0"/>
+          <w:numId w:val="1"/>
+        </w:numPr>
+        <w:rPr>
+          <w:szCs w:val="28"/>
+        </w:rPr>
+      </w:pPr>
+      <w:r>
+        <w:rPr>
+          <w:szCs w:val="28"/>
+        </w:rPr>
+        <w:t xml:space="preserve">Локальные СКВ – подвержены ошибкам и </w:t>
+      </w:r>
+      <w:proofErr w:type="spellStart"/>
+      <w:r>
+        <w:rPr>
+          <w:szCs w:val="28"/>
+        </w:rPr>
+        <w:t>малофункциональны</w:t>
+      </w:r>
+      <w:proofErr w:type="spellEnd"/>
+      <w:r>
+        <w:rPr>
+          <w:szCs w:val="28"/>
+        </w:rPr>
+        <w:t xml:space="preserve">. Централизованные – имеют риск </w:t>
+      </w:r>
+      <w:proofErr w:type="gramStart"/>
+      <w:r>
+        <w:rPr>
+          <w:szCs w:val="28"/>
+        </w:rPr>
+        <w:t>поломки ,ведущей</w:t>
+      </w:r>
+      <w:proofErr w:type="gramEnd"/>
+      <w:r>
+        <w:rPr>
+          <w:szCs w:val="28"/>
+        </w:rPr>
+        <w:t xml:space="preserve"> к потере всех данных.</w:t>
+      </w:r>
+    </w:p>
+    <w:p>
+      <w:pPr>
+        <w:pStyle w:val="a6"/>
+        <w:numPr>
+          <w:ilvl w:val="0"/>
+          <w:numId w:val="1"/>
+        </w:numPr>
+        <w:rPr>
+          <w:szCs w:val="28"/>
+        </w:rPr>
+      </w:pPr>
+      <w:proofErr w:type="spellStart"/>
+      <w:r>
+        <w:rPr>
+          <w:szCs w:val="28"/>
+          <w:lang w:val="en-US"/>
+        </w:rPr>
+        <w:t>Git</w:t>
+      </w:r>
+      <w:proofErr w:type="spellEnd"/>
+      <w:r>
+        <w:rPr>
+          <w:szCs w:val="28"/>
+        </w:rPr>
+        <w:t xml:space="preserve"> – распределенная система контроля версий.</w:t>
+      </w:r>
+    </w:p>
+    <w:p>
+      <w:pPr>
+        <w:pStyle w:val="a6"/>
+        <w:numPr>
+          <w:ilvl w:val="0"/>
+          <w:numId w:val="1"/>
+        </w:numPr>
+        <w:rPr>
+          <w:szCs w:val="28"/>
+        </w:rPr>
+      </w:pPr>
+      <w:r>
+        <w:rPr>
+          <w:szCs w:val="28"/>
+        </w:rPr>
+        <w:t xml:space="preserve">Каждый раз, когда вы делаете </w:t>
+      </w:r>
+      <w:proofErr w:type="spellStart"/>
+      <w:r>
+        <w:rPr>
+          <w:szCs w:val="28"/>
+        </w:rPr>
+        <w:t>коммит</w:t>
+      </w:r>
+      <w:proofErr w:type="spellEnd"/>
+      <w:r>
+        <w:rPr>
+          <w:szCs w:val="28"/>
+        </w:rPr>
+        <w:t xml:space="preserve">, то есть сохраняете состояние своего проекта в </w:t>
+      </w:r>
+      <w:proofErr w:type="spellStart"/>
+      <w:r>
+        <w:rPr>
+          <w:szCs w:val="28"/>
+        </w:rPr>
+        <w:t>Git</w:t>
+      </w:r>
+      <w:proofErr w:type="spellEnd"/>
+      <w:r>
+        <w:rPr>
+          <w:szCs w:val="28"/>
+        </w:rPr>
+        <w:t>, система запоминает, как выглядит каждый файл в этот момент, и сохраняет ссылку на этот снимок</w:t>
+      </w:r>
+    </w:p>
+    <w:p>
+      <w:pPr>
+        <w:pStyle w:val="a6"/>
+        <w:numPr>
+          <w:ilvl w:val="0"/>
+          <w:numId w:val="1"/>
+        </w:numPr>
+        <w:rPr>
+          <w:szCs w:val="28"/>
+        </w:rPr>
+      </w:pPr>
+      <w:r>
+        <w:rPr>
+          <w:szCs w:val="28"/>
+        </w:rPr>
+        <w:t xml:space="preserve">В </w:t>
+      </w:r>
+      <w:proofErr w:type="spellStart"/>
+      <w:r>
+        <w:rPr>
+          <w:szCs w:val="28"/>
+        </w:rPr>
+        <w:t>Git</w:t>
+      </w:r>
+      <w:proofErr w:type="spellEnd"/>
+      <w:r>
+        <w:rPr>
+          <w:szCs w:val="28"/>
+        </w:rPr>
+        <w:t xml:space="preserve"> для всего вычисляется </w:t>
+      </w:r>
+      <w:proofErr w:type="spellStart"/>
+      <w:r>
+        <w:rPr>
+          <w:szCs w:val="28"/>
+        </w:rPr>
+        <w:t>хеш</w:t>
+      </w:r>
+      <w:proofErr w:type="spellEnd"/>
+      <w:r>
+        <w:rPr>
+          <w:szCs w:val="28"/>
+        </w:rPr>
+        <w:t xml:space="preserve">-сумма, и только потом происходит сохранение. В дальнейшем обращение к сохранённым объектам происходит по этой </w:t>
+      </w:r>
+      <w:proofErr w:type="spellStart"/>
+      <w:r>
+        <w:rPr>
+          <w:szCs w:val="28"/>
+        </w:rPr>
+        <w:t>хеш</w:t>
+      </w:r>
+      <w:proofErr w:type="spellEnd"/>
+      <w:r>
+        <w:rPr>
+          <w:szCs w:val="28"/>
+        </w:rPr>
+        <w:t xml:space="preserve">-сумме. Это значит, что невозможно изменить содержимое файла или директории так, чтобы </w:t>
+      </w:r>
+      <w:proofErr w:type="spellStart"/>
+      <w:r>
+        <w:rPr>
+          <w:szCs w:val="28"/>
+        </w:rPr>
+        <w:t>Git</w:t>
+      </w:r>
+      <w:proofErr w:type="spellEnd"/>
+      <w:r>
+        <w:rPr>
+          <w:szCs w:val="28"/>
+        </w:rPr>
+        <w:t xml:space="preserve"> не узнал об этом</w:t>
+      </w:r>
+      <w:r>
+        <w:rPr>
+          <w:szCs w:val="28"/>
+        </w:rPr>
+        <w:t>.</w:t>
+      </w:r>
+    </w:p>
+    <w:p>
+      <w:pPr>
+        <w:pStyle w:val="a6"/>
+        <w:numPr>
+          <w:ilvl w:val="0"/>
+          <w:numId w:val="1"/>
+        </w:numPr>
+        <w:rPr>
+          <w:szCs w:val="28"/>
+        </w:rPr>
+      </w:pPr>
+      <w:r>
+        <w:rPr>
+          <w:szCs w:val="28"/>
+        </w:rPr>
+        <w:lastRenderedPageBreak/>
+        <w:t xml:space="preserve">У </w:t>
+      </w:r>
+      <w:proofErr w:type="spellStart"/>
+      <w:r>
+        <w:rPr>
+          <w:szCs w:val="28"/>
+        </w:rPr>
+        <w:t>Git</w:t>
+      </w:r>
+      <w:proofErr w:type="spellEnd"/>
+      <w:r>
+        <w:rPr>
+          <w:szCs w:val="28"/>
+        </w:rPr>
+        <w:t xml:space="preserve"> есть три основных состояния, в которых могут находиться ваши файлы: зафиксированное (</w:t>
+      </w:r>
+      <w:proofErr w:type="spellStart"/>
+      <w:r>
+        <w:rPr>
+          <w:szCs w:val="28"/>
+        </w:rPr>
+        <w:t>committed</w:t>
+      </w:r>
+      <w:proofErr w:type="spellEnd"/>
+      <w:r>
+        <w:rPr>
+          <w:szCs w:val="28"/>
+        </w:rPr>
+        <w:t>), изменённое (</w:t>
+      </w:r>
+      <w:proofErr w:type="spellStart"/>
+      <w:r>
+        <w:rPr>
+          <w:szCs w:val="28"/>
+        </w:rPr>
+        <w:t>modified</w:t>
+      </w:r>
+      <w:proofErr w:type="spellEnd"/>
+      <w:r>
+        <w:rPr>
+          <w:szCs w:val="28"/>
+        </w:rPr>
+        <w:t>) и подготовленное (</w:t>
+      </w:r>
+      <w:proofErr w:type="spellStart"/>
+      <w:r>
+        <w:rPr>
+          <w:szCs w:val="28"/>
+        </w:rPr>
+        <w:t>staged</w:t>
+      </w:r>
+      <w:proofErr w:type="spellEnd"/>
+      <w:r>
+        <w:rPr>
+          <w:szCs w:val="28"/>
+        </w:rPr>
+        <w:t>).</w:t>
+      </w:r>
+    </w:p>
+    <w:p>
+      <w:pPr>
+        <w:pStyle w:val="a6"/>
+        <w:numPr>
+          <w:ilvl w:val="0"/>
+          <w:numId w:val="1"/>
+        </w:numPr>
+        <w:rPr>
+          <w:szCs w:val="28"/>
+        </w:rPr>
+      </w:pPr>
+      <w:r>
+        <w:rPr>
+          <w:szCs w:val="28"/>
+        </w:rPr>
+        <w:t xml:space="preserve">Профиль пользователя на </w:t>
+      </w:r>
+      <w:r>
+        <w:rPr>
+          <w:szCs w:val="28"/>
+          <w:lang w:val="en-US"/>
+        </w:rPr>
+        <w:t>GitHub</w:t>
+      </w:r>
+      <w:r>
+        <w:rPr>
+          <w:szCs w:val="28"/>
+        </w:rPr>
+        <w:t xml:space="preserve"> позволяет работать с СКВ </w:t>
+      </w:r>
+      <w:proofErr w:type="spellStart"/>
+      <w:r>
+        <w:rPr>
+          <w:szCs w:val="28"/>
+          <w:lang w:val="en-US"/>
+        </w:rPr>
+        <w:t>Git</w:t>
+      </w:r>
+      <w:proofErr w:type="spellEnd"/>
+      <w:r>
+        <w:rPr>
+          <w:szCs w:val="28"/>
+        </w:rPr>
+        <w:t xml:space="preserve">. </w:t>
+      </w:r>
+      <w:proofErr w:type="spellStart"/>
+      <w:r>
+        <w:rPr>
+          <w:szCs w:val="28"/>
+        </w:rPr>
+        <w:t>GitHub</w:t>
+      </w:r>
+      <w:proofErr w:type="spellEnd"/>
+      <w:r>
+        <w:rPr>
+          <w:szCs w:val="28"/>
+        </w:rPr>
+        <w:t xml:space="preserve"> - это платформа для размещения кода. Иными словами, это место, где разработчики могут хранить свои проекты и работать вместе. Таким образом контролировать версии программ и сотрудничать становится гораздо проще. </w:t>
+      </w:r>
+      <w:proofErr w:type="spellStart"/>
+      <w:r>
+        <w:rPr>
+          <w:szCs w:val="28"/>
+        </w:rPr>
+        <w:t>GitHub</w:t>
+      </w:r>
+      <w:proofErr w:type="spellEnd"/>
+      <w:r>
+        <w:rPr>
+          <w:szCs w:val="28"/>
+        </w:rPr>
+        <w:t xml:space="preserve"> основан на популярной системе управления версиями под названием </w:t>
+      </w:r>
+      <w:proofErr w:type="spellStart"/>
+      <w:r>
+        <w:rPr>
+          <w:szCs w:val="28"/>
+        </w:rPr>
+        <w:t>Git</w:t>
+      </w:r>
+      <w:proofErr w:type="spellEnd"/>
+      <w:r>
+        <w:rPr>
+          <w:szCs w:val="28"/>
+        </w:rPr>
+        <w:t xml:space="preserve"> и предоставляет некоторые дополнительные функции, такие как веб-интерфейс, инструменты совместной работы, средство отслеживания ошибок, статистика проекта и многое другое.</w:t>
+      </w:r>
+    </w:p>
+    <w:p>
+      <w:pPr>
+        <w:pStyle w:val="a6"/>
+        <w:numPr>
+          <w:ilvl w:val="0"/>
+          <w:numId w:val="1"/>
+        </w:numPr>
+        <w:rPr>
+          <w:szCs w:val="28"/>
+        </w:rPr>
+      </w:pPr>
+      <w:r>
+        <w:rPr>
+          <w:szCs w:val="28"/>
+        </w:rPr>
+        <w:t>Локальный и удаленный.</w:t>
+      </w:r>
+    </w:p>
+    <w:p>
+      <w:pPr>
+        <w:pStyle w:val="a6"/>
+        <w:numPr>
+          <w:ilvl w:val="0"/>
+          <w:numId w:val="1"/>
+        </w:numPr>
+        <w:rPr>
+          <w:szCs w:val="28"/>
+        </w:rPr>
+      </w:pPr>
+      <w:r>
+        <w:rPr>
+          <w:szCs w:val="28"/>
+        </w:rPr>
+        <w:t xml:space="preserve">Установка </w:t>
+      </w:r>
+      <w:proofErr w:type="spellStart"/>
+      <w:proofErr w:type="gramStart"/>
+      <w:r>
+        <w:rPr>
+          <w:szCs w:val="28"/>
+          <w:lang w:val="en-US"/>
+        </w:rPr>
+        <w:t>Git</w:t>
+      </w:r>
+      <w:proofErr w:type="spellEnd"/>
+      <w:r>
+        <w:rPr>
+          <w:szCs w:val="28"/>
+        </w:rPr>
+        <w:t xml:space="preserve"> ,создание</w:t>
+      </w:r>
+      <w:proofErr w:type="gramEnd"/>
+      <w:r>
+        <w:rPr>
+          <w:szCs w:val="28"/>
+        </w:rPr>
+        <w:t xml:space="preserve"> </w:t>
+      </w:r>
+      <w:proofErr w:type="spellStart"/>
+      <w:r>
+        <w:rPr>
+          <w:szCs w:val="28"/>
+        </w:rPr>
+        <w:t>репозитория</w:t>
+      </w:r>
+      <w:proofErr w:type="spellEnd"/>
+      <w:r>
+        <w:rPr>
+          <w:szCs w:val="28"/>
+        </w:rPr>
+        <w:t xml:space="preserve">, клонирование </w:t>
+      </w:r>
+      <w:proofErr w:type="spellStart"/>
+      <w:r>
+        <w:rPr>
+          <w:szCs w:val="28"/>
+        </w:rPr>
+        <w:t>репозитория</w:t>
+      </w:r>
+      <w:proofErr w:type="spellEnd"/>
+      <w:r>
+        <w:rPr>
+          <w:szCs w:val="28"/>
+        </w:rPr>
+        <w:t xml:space="preserve">, локальное изменение </w:t>
+      </w:r>
+      <w:proofErr w:type="spellStart"/>
+      <w:r>
+        <w:rPr>
+          <w:szCs w:val="28"/>
+        </w:rPr>
+        <w:t>содержимого,отправка</w:t>
+      </w:r>
+      <w:proofErr w:type="spellEnd"/>
+      <w:r>
+        <w:rPr>
+          <w:szCs w:val="28"/>
+        </w:rPr>
+        <w:t xml:space="preserve"> изменений на </w:t>
+      </w:r>
+      <w:proofErr w:type="spellStart"/>
+      <w:r>
+        <w:rPr>
+          <w:szCs w:val="28"/>
+        </w:rPr>
+        <w:t>удаленый</w:t>
+      </w:r>
+      <w:proofErr w:type="spellEnd"/>
+      <w:r>
+        <w:rPr>
+          <w:szCs w:val="28"/>
+        </w:rPr>
+        <w:t xml:space="preserve"> </w:t>
+      </w:r>
+      <w:proofErr w:type="spellStart"/>
+      <w:r>
+        <w:rPr>
+          <w:szCs w:val="28"/>
+        </w:rPr>
+        <w:t>репозиторий</w:t>
+      </w:r>
+      <w:proofErr w:type="spellEnd"/>
+      <w:r>
+        <w:rPr>
+          <w:szCs w:val="28"/>
+        </w:rPr>
+        <w:t>.</w:t>
+      </w:r>
+    </w:p>
+    <w:p>
+      <w:pPr>
+        <w:pStyle w:val="a6"/>
+        <w:numPr>
+          <w:ilvl w:val="0"/>
+          <w:numId w:val="1"/>
+        </w:numPr>
+        <w:rPr>
+          <w:szCs w:val="28"/>
+        </w:rPr>
+      </w:pPr>
+      <w:r>
+        <w:rPr>
+          <w:szCs w:val="28"/>
+        </w:rPr>
+        <w:t>Добавление име</w:t>
+      </w:r>
+      <w:r>
+        <w:rPr>
+          <w:szCs w:val="28"/>
+        </w:rPr>
+        <w:t xml:space="preserve">ни и фамилии, электронной почты, привязка к удаленному </w:t>
+      </w:r>
+      <w:proofErr w:type="spellStart"/>
+      <w:r>
+        <w:rPr>
+          <w:szCs w:val="28"/>
+        </w:rPr>
+        <w:t>репозиторию</w:t>
+      </w:r>
+      <w:proofErr w:type="spellEnd"/>
+      <w:r>
+        <w:rPr>
+          <w:szCs w:val="28"/>
+        </w:rPr>
+        <w:t>.</w:t>
+      </w:r>
+    </w:p>
+    <w:p>
+      <w:pPr>
+        <w:pStyle w:val="a6"/>
+        <w:numPr>
+          <w:ilvl w:val="0"/>
+          <w:numId w:val="1"/>
+        </w:numPr>
+        <w:rPr>
+          <w:szCs w:val="28"/>
+        </w:rPr>
+      </w:pPr>
+      <w:r>
+        <w:rPr>
+          <w:szCs w:val="28"/>
+        </w:rPr>
+        <w:t xml:space="preserve">Создание проходит на сайте </w:t>
+      </w:r>
+      <w:proofErr w:type="spellStart"/>
+      <w:r>
+        <w:rPr>
+          <w:szCs w:val="28"/>
+          <w:lang w:val="en-US"/>
+        </w:rPr>
+        <w:t>github</w:t>
+      </w:r>
+      <w:proofErr w:type="spellEnd"/>
+      <w:r>
+        <w:rPr>
+          <w:szCs w:val="28"/>
+        </w:rPr>
+        <w:t xml:space="preserve"> (в правом верхнем углу имеется необходимая кнопка.</w:t>
+      </w:r>
+    </w:p>
+    <w:p>
+      <w:pPr>
+        <w:pStyle w:val="a6"/>
+        <w:numPr>
+          <w:ilvl w:val="0"/>
+          <w:numId w:val="1"/>
+        </w:numPr>
+        <w:rPr>
+          <w:szCs w:val="28"/>
+          <w:lang w:val="en-US"/>
+        </w:rPr>
+      </w:pPr>
+      <w:r>
+        <w:rPr>
+          <w:szCs w:val="28"/>
+        </w:rPr>
+        <w:t>Существую</w:t>
+      </w:r>
+      <w:r>
+        <w:rPr>
+          <w:szCs w:val="28"/>
+          <w:lang w:val="en-US"/>
+        </w:rPr>
+        <w:t xml:space="preserve"> </w:t>
+      </w:r>
+      <w:r>
+        <w:rPr>
+          <w:szCs w:val="28"/>
+        </w:rPr>
+        <w:t>лицензии</w:t>
+      </w:r>
+      <w:r>
+        <w:rPr>
+          <w:szCs w:val="28"/>
+          <w:lang w:val="en-US"/>
+        </w:rPr>
+        <w:t xml:space="preserve">: MIT, GNU, Apache License 2.0, </w:t>
+      </w:r>
+      <w:proofErr w:type="spellStart"/>
+      <w:r>
+        <w:rPr>
+          <w:szCs w:val="28"/>
+          <w:lang w:val="en-US"/>
+        </w:rPr>
+        <w:t>Unlicense</w:t>
+      </w:r>
+      <w:proofErr w:type="spellEnd"/>
+    </w:p>
+    <w:p>
+      <w:pPr>
+        <w:pStyle w:val="a6"/>
+        <w:numPr>
+          <w:ilvl w:val="0"/>
+          <w:numId w:val="1"/>
+        </w:numPr>
+        <w:rPr>
+          <w:szCs w:val="28"/>
+        </w:rPr>
+      </w:pPr>
+      <w:r>
+        <w:rPr>
+          <w:szCs w:val="28"/>
+        </w:rPr>
+        <w:t xml:space="preserve"> При помощи команды </w:t>
+      </w:r>
+      <w:proofErr w:type="spellStart"/>
+      <w:r>
+        <w:rPr>
+          <w:szCs w:val="28"/>
+          <w:lang w:val="en-US"/>
+        </w:rPr>
+        <w:t>git</w:t>
+      </w:r>
+      <w:proofErr w:type="spellEnd"/>
+      <w:r>
+        <w:rPr>
+          <w:szCs w:val="28"/>
+        </w:rPr>
+        <w:t xml:space="preserve"> </w:t>
+      </w:r>
+      <w:r>
+        <w:rPr>
+          <w:szCs w:val="28"/>
+          <w:lang w:val="en-US"/>
+        </w:rPr>
+        <w:t>clone</w:t>
+      </w:r>
+      <w:r>
+        <w:rPr>
+          <w:szCs w:val="28"/>
+        </w:rPr>
+        <w:t xml:space="preserve"> &lt;ссылка&gt; - это нужно для локального хранения объекта из удалённого </w:t>
+      </w:r>
+      <w:proofErr w:type="spellStart"/>
+      <w:r>
+        <w:rPr>
+          <w:szCs w:val="28"/>
+        </w:rPr>
+        <w:t>репозитария</w:t>
+      </w:r>
+      <w:proofErr w:type="spellEnd"/>
+      <w:r>
+        <w:rPr>
+          <w:szCs w:val="28"/>
+        </w:rPr>
+        <w:t>.</w:t>
+      </w:r>
+    </w:p>
+    <w:p>
+      <w:pPr>
+        <w:pStyle w:val="a6"/>
+        <w:numPr>
+          <w:ilvl w:val="0"/>
+          <w:numId w:val="1"/>
+        </w:numPr>
+        <w:rPr>
+          <w:szCs w:val="28"/>
+        </w:rPr>
+      </w:pPr>
+      <w:r>
+        <w:rPr>
+          <w:szCs w:val="28"/>
+        </w:rPr>
+        <w:t xml:space="preserve">Команда </w:t>
+      </w:r>
+      <w:proofErr w:type="spellStart"/>
+      <w:r>
+        <w:rPr>
+          <w:szCs w:val="28"/>
+          <w:lang w:val="en-US"/>
+        </w:rPr>
+        <w:t>git</w:t>
+      </w:r>
+      <w:proofErr w:type="spellEnd"/>
+      <w:r>
+        <w:rPr>
+          <w:szCs w:val="28"/>
+          <w:lang w:val="en-US"/>
+        </w:rPr>
+        <w:t xml:space="preserve"> status</w:t>
+      </w:r>
+    </w:p>
+    <w:p>
+      <w:pPr>
+        <w:pStyle w:val="a6"/>
+        <w:numPr>
+          <w:ilvl w:val="0"/>
+          <w:numId w:val="1"/>
+        </w:numPr>
+        <w:rPr>
+          <w:szCs w:val="28"/>
+        </w:rPr>
+      </w:pPr>
+      <w:r>
+        <w:rPr>
+          <w:szCs w:val="28"/>
+        </w:rPr>
+        <w:t xml:space="preserve">Файлы в локальном </w:t>
+      </w:r>
+      <w:proofErr w:type="spellStart"/>
+      <w:r>
+        <w:rPr>
+          <w:szCs w:val="28"/>
+        </w:rPr>
+        <w:t>репозитории</w:t>
+      </w:r>
+      <w:proofErr w:type="spellEnd"/>
+      <w:r>
+        <w:rPr>
+          <w:szCs w:val="28"/>
+        </w:rPr>
+        <w:t xml:space="preserve"> будут изменены</w:t>
+      </w:r>
+    </w:p>
+    <w:p>
+      <w:pPr>
+        <w:pStyle w:val="a6"/>
+        <w:numPr>
+          <w:ilvl w:val="0"/>
+          <w:numId w:val="1"/>
+        </w:numPr>
+        <w:rPr>
+          <w:szCs w:val="28"/>
+        </w:rPr>
+      </w:pPr>
+      <w:r>
+        <w:rPr>
+          <w:szCs w:val="28"/>
+        </w:rPr>
+        <w:t xml:space="preserve">Нужно прописать команду </w:t>
+      </w:r>
+      <w:proofErr w:type="spellStart"/>
+      <w:r>
+        <w:rPr>
+          <w:szCs w:val="28"/>
+          <w:lang w:val="en-US"/>
+        </w:rPr>
+        <w:t>git</w:t>
+      </w:r>
+      <w:proofErr w:type="spellEnd"/>
+      <w:r>
+        <w:rPr>
+          <w:szCs w:val="28"/>
+        </w:rPr>
+        <w:t xml:space="preserve"> </w:t>
+      </w:r>
+      <w:r>
+        <w:rPr>
+          <w:szCs w:val="28"/>
+          <w:lang w:val="en-US"/>
+        </w:rPr>
+        <w:t>clone</w:t>
+      </w:r>
+      <w:r>
+        <w:rPr>
+          <w:szCs w:val="28"/>
+        </w:rPr>
+        <w:t xml:space="preserve"> на обоих компьютерах, предварительно соединив их с удаленным </w:t>
+      </w:r>
+      <w:proofErr w:type="spellStart"/>
+      <w:r>
+        <w:rPr>
+          <w:szCs w:val="28"/>
+        </w:rPr>
+        <w:t>репозиторием</w:t>
+      </w:r>
+      <w:proofErr w:type="spellEnd"/>
+      <w:r>
+        <w:rPr>
+          <w:szCs w:val="28"/>
+        </w:rPr>
+        <w:t xml:space="preserve">, и при переходе на 2 компьютер писать команду </w:t>
+      </w:r>
+      <w:proofErr w:type="spellStart"/>
+      <w:r>
+        <w:rPr>
+          <w:szCs w:val="28"/>
+          <w:lang w:val="en-US"/>
+        </w:rPr>
+        <w:t>git</w:t>
+      </w:r>
+      <w:proofErr w:type="spellEnd"/>
+      <w:r>
+        <w:rPr>
+          <w:szCs w:val="28"/>
+        </w:rPr>
+        <w:t xml:space="preserve"> </w:t>
+      </w:r>
+      <w:r>
+        <w:rPr>
+          <w:szCs w:val="28"/>
+          <w:lang w:val="en-US"/>
+        </w:rPr>
+        <w:t>pull</w:t>
+      </w:r>
+      <w:r>
+        <w:rPr>
+          <w:szCs w:val="28"/>
+        </w:rPr>
+        <w:t xml:space="preserve"> для получения всех изменений, сделанных на 1 компьютере.</w:t>
+      </w:r>
+    </w:p>
+    <w:p>
+      <w:pPr>
+        <w:pStyle w:val="a6"/>
+        <w:numPr>
+          <w:ilvl w:val="0"/>
+          <w:numId w:val="1"/>
+        </w:numPr>
+        <w:rPr>
+          <w:szCs w:val="28"/>
+        </w:rPr>
+      </w:pPr>
+      <w:hyperlink r:id="rId11" w:tgtFrame="_blank" w:history="1">
+        <w:proofErr w:type="spellStart"/>
         <w:r>
           <w:rPr>
-            <w:noProof/>
+            <w:rStyle w:val="a4"/>
+            <w:color w:val="005ECA"/>
+            <w:szCs w:val="28"/>
+            <w:shd w:val="clear" w:color="auto" w:fill="FFFFFF"/>
           </w:rPr>
-          <w:t>5</w:t>
+          <w:t>Bitbucket</w:t>
         </w:r>
-      </w:fldSimple>
-      <w:r>
-        <w:t xml:space="preserve"> – Результаты всех изменений в удаленном </w:t>
-      </w:r>
-      <w:proofErr w:type="spellStart"/>
-      <w:r>
-        <w:t>репозитории</w:t>
-      </w:r>
-      <w:proofErr w:type="spellEnd"/>
-    </w:p>
-    <w:p/>
-    <w:p>
-      <w:pPr>
-        <w:jc w:val="center"/>
+        <w:proofErr w:type="spellEnd"/>
+      </w:hyperlink>
+      <w:r>
+        <w:rPr>
+          <w:color w:val="000000"/>
+          <w:szCs w:val="28"/>
+          <w:shd w:val="clear" w:color="auto" w:fill="FFFFFF"/>
+        </w:rPr>
+        <w:t> — это мощная, полностью масштабируемая и высокопроизводительная платформа для разработчиков, предназначенная специально для профессиональных команд.</w:t>
+      </w:r>
+      <w:r>
+        <w:rPr>
+          <w:color w:val="000000"/>
+          <w:szCs w:val="28"/>
+          <w:shd w:val="clear" w:color="auto" w:fill="FFFFFF"/>
+        </w:rPr>
+        <w:t xml:space="preserve"> </w:t>
+      </w:r>
+      <w:r>
+        <w:rPr>
+          <w:color w:val="000000"/>
+          <w:szCs w:val="28"/>
+          <w:shd w:val="clear" w:color="auto" w:fill="FFFFFF"/>
+        </w:rPr>
+        <w:t xml:space="preserve">От конкурентов платформу отличает следующий функционал: </w:t>
+      </w:r>
+      <w:proofErr w:type="spellStart"/>
+      <w:r>
+        <w:rPr>
+          <w:color w:val="000000"/>
+          <w:szCs w:val="28"/>
+          <w:shd w:val="clear" w:color="auto" w:fill="FFFFFF"/>
+        </w:rPr>
+        <w:t>Bitbucket</w:t>
+      </w:r>
+      <w:proofErr w:type="spellEnd"/>
+      <w:r>
+        <w:rPr>
+          <w:color w:val="000000"/>
+          <w:szCs w:val="28"/>
+          <w:shd w:val="clear" w:color="auto" w:fill="FFFFFF"/>
+        </w:rPr>
+        <w:t xml:space="preserve"> </w:t>
+      </w:r>
+      <w:proofErr w:type="spellStart"/>
+      <w:r>
+        <w:rPr>
+          <w:color w:val="000000"/>
+          <w:szCs w:val="28"/>
+          <w:shd w:val="clear" w:color="auto" w:fill="FFFFFF"/>
+        </w:rPr>
+        <w:t>pipelines</w:t>
+      </w:r>
+      <w:proofErr w:type="spellEnd"/>
+      <w:r>
+        <w:rPr>
+          <w:color w:val="000000"/>
+          <w:szCs w:val="28"/>
+          <w:shd w:val="clear" w:color="auto" w:fill="FFFFFF"/>
+        </w:rPr>
+        <w:t xml:space="preserve">, поиск кода, запросы на включение кода, гибкие модели развертывания, сравнения, смарт-дублирование, отслеживание </w:t>
+      </w:r>
+      <w:proofErr w:type="spellStart"/>
+      <w:r>
+        <w:rPr>
+          <w:color w:val="000000"/>
+          <w:szCs w:val="28"/>
+          <w:shd w:val="clear" w:color="auto" w:fill="FFFFFF"/>
+        </w:rPr>
+        <w:t>тикетов</w:t>
+      </w:r>
+      <w:proofErr w:type="spellEnd"/>
+      <w:r>
+        <w:rPr>
+          <w:color w:val="000000"/>
+          <w:szCs w:val="28"/>
+          <w:shd w:val="clear" w:color="auto" w:fill="FFFFFF"/>
+        </w:rPr>
+        <w:t xml:space="preserve"> и списка разрешенных IP-адресов, а также возможности разветвления для обеспечения безопасности рабочего процесса.</w:t>
+      </w:r>
+    </w:p>
+    <w:p>
+      <w:pPr>
+        <w:pStyle w:val="a6"/>
+        <w:numPr>
+          <w:ilvl w:val="0"/>
+          <w:numId w:val="1"/>
+        </w:numPr>
+        <w:rPr>
+          <w:szCs w:val="28"/>
+        </w:rPr>
+      </w:pPr>
+      <w:proofErr w:type="spellStart"/>
+      <w:r>
+        <w:rPr>
+          <w:color w:val="000000"/>
+          <w:szCs w:val="28"/>
+          <w:shd w:val="clear" w:color="auto" w:fill="FFFFFF"/>
+          <w:lang w:val="en-US"/>
+        </w:rPr>
+        <w:t>Git</w:t>
+      </w:r>
+      <w:proofErr w:type="spellEnd"/>
+      <w:r>
+        <w:rPr>
+          <w:color w:val="000000"/>
+          <w:szCs w:val="28"/>
+          <w:shd w:val="clear" w:color="auto" w:fill="FFFFFF"/>
+          <w:lang w:val="en-US"/>
+        </w:rPr>
+        <w:t xml:space="preserve"> for </w:t>
+      </w:r>
+      <w:proofErr w:type="spellStart"/>
+      <w:r>
+        <w:rPr>
+          <w:color w:val="000000"/>
+          <w:szCs w:val="28"/>
+          <w:shd w:val="clear" w:color="auto" w:fill="FFFFFF"/>
+          <w:lang w:val="en-US"/>
+        </w:rPr>
+        <w:t>Desctop</w:t>
+      </w:r>
+      <w:proofErr w:type="spellEnd"/>
+    </w:p>
+    <w:p>
+      <w:pPr>
+        <w:pStyle w:val="a6"/>
         <w:rPr>
           <w:b/>
         </w:rPr>
       </w:pPr>
-      <w:r>
-        <w:rPr>
-          <w:b/>
-        </w:rPr>
-        <w:t>Ответы на контрольные вопросы</w:t>
-      </w:r>
-    </w:p>
-    <w:p>
-      <w:pPr>
-        <w:jc w:val="center"/>
-        <w:rPr>
-          <w:b/>
-        </w:rPr>
-      </w:pPr>
-      <w:bookmarkStart w:id="0" w:name="_GoBack"/>
-      <w:bookmarkEnd w:id="0"/>
     </w:p>
     <w:sectPr>
       <w:pgSz w:w="11906" w:h="16838"/>
@@ -1020,6 +2130,103 @@
     </w:sectPr>
   </w:body>
 </w:document>
+</file>
+
+<file path=word/numbering.xml><?xml version="1.0" encoding="utf-8"?>
+<w:numbering xmlns:wpc="http://schemas.microsoft.com/office/word/2010/wordprocessingCanvas" xmlns:mc="http://schemas.openxmlformats.org/markup-compatibility/2006" xmlns:o="urn:schemas-microsoft-com:office:office" xmlns:r="http://schemas.openxmlformats.org/officeDocument/2006/relationships" xmlns:m="http://schemas.openxmlformats.org/officeDocument/2006/math" xmlns:v="urn:schemas-microsoft-com:vml" xmlns:wp14="http://schemas.microsoft.com/office/word/2010/wordprocessingDrawing" xmlns:wp="http://schemas.openxmlformats.org/drawingml/2006/wordprocessingDrawing" xmlns:w10="urn:schemas-microsoft-com:office:word" xmlns:w="http://schemas.openxmlformats.org/wordprocessingml/2006/main" xmlns:w14="http://schemas.microsoft.com/office/word/2010/wordml" xmlns:w15="http://schemas.microsoft.com/office/word/2012/wordml" xmlns:wpg="http://schemas.microsoft.com/office/word/2010/wordprocessingGroup" xmlns:wpi="http://schemas.microsoft.com/office/word/2010/wordprocessingInk" xmlns:wne="http://schemas.microsoft.com/office/word/2006/wordml" xmlns:wps="http://schemas.microsoft.com/office/word/2010/wordprocessingShape" mc:Ignorable="w14 w15 wp14">
+  <w:abstractNum w:abstractNumId="0" w15:restartNumberingAfterBreak="0">
+    <w:nsid w:val="0BDE7874"/>
+    <w:multiLevelType w:val="hybridMultilevel"/>
+    <w:tmpl w:val="17824BF2"/>
+    <w:lvl w:ilvl="0" w:tplc="0419000F">
+      <w:start w:val="1"/>
+      <w:numFmt w:val="decimal"/>
+      <w:lvlText w:val="%1."/>
+      <w:lvlJc w:val="left"/>
+      <w:pPr>
+        <w:ind w:left="720" w:hanging="360"/>
+      </w:pPr>
+      <w:rPr>
+        <w:rFonts w:hint="default"/>
+      </w:rPr>
+    </w:lvl>
+    <w:lvl w:ilvl="1" w:tplc="04190019">
+      <w:start w:val="1"/>
+      <w:numFmt w:val="lowerLetter"/>
+      <w:lvlText w:val="%2."/>
+      <w:lvlJc w:val="left"/>
+      <w:pPr>
+        <w:ind w:left="1440" w:hanging="360"/>
+      </w:pPr>
+    </w:lvl>
+    <w:lvl w:ilvl="2" w:tplc="0419001B" w:tentative="1">
+      <w:start w:val="1"/>
+      <w:numFmt w:val="lowerRoman"/>
+      <w:lvlText w:val="%3."/>
+      <w:lvlJc w:val="right"/>
+      <w:pPr>
+        <w:ind w:left="2160" w:hanging="180"/>
+      </w:pPr>
+    </w:lvl>
+    <w:lvl w:ilvl="3" w:tplc="0419000F" w:tentative="1">
+      <w:start w:val="1"/>
+      <w:numFmt w:val="decimal"/>
+      <w:lvlText w:val="%4."/>
+      <w:lvlJc w:val="left"/>
+      <w:pPr>
+        <w:ind w:left="2880" w:hanging="360"/>
+      </w:pPr>
+    </w:lvl>
+    <w:lvl w:ilvl="4" w:tplc="04190019" w:tentative="1">
+      <w:start w:val="1"/>
+      <w:numFmt w:val="lowerLetter"/>
+      <w:lvlText w:val="%5."/>
+      <w:lvlJc w:val="left"/>
+      <w:pPr>
+        <w:ind w:left="3600" w:hanging="360"/>
+      </w:pPr>
+    </w:lvl>
+    <w:lvl w:ilvl="5" w:tplc="0419001B" w:tentative="1">
+      <w:start w:val="1"/>
+      <w:numFmt w:val="lowerRoman"/>
+      <w:lvlText w:val="%6."/>
+      <w:lvlJc w:val="right"/>
+      <w:pPr>
+        <w:ind w:left="4320" w:hanging="180"/>
+      </w:pPr>
+    </w:lvl>
+    <w:lvl w:ilvl="6" w:tplc="0419000F" w:tentative="1">
+      <w:start w:val="1"/>
+      <w:numFmt w:val="decimal"/>
+      <w:lvlText w:val="%7."/>
+      <w:lvlJc w:val="left"/>
+      <w:pPr>
+        <w:ind w:left="5040" w:hanging="360"/>
+      </w:pPr>
+    </w:lvl>
+    <w:lvl w:ilvl="7" w:tplc="04190019" w:tentative="1">
+      <w:start w:val="1"/>
+      <w:numFmt w:val="lowerLetter"/>
+      <w:lvlText w:val="%8."/>
+      <w:lvlJc w:val="left"/>
+      <w:pPr>
+        <w:ind w:left="5760" w:hanging="360"/>
+      </w:pPr>
+    </w:lvl>
+    <w:lvl w:ilvl="8" w:tplc="0419001B" w:tentative="1">
+      <w:start w:val="1"/>
+      <w:numFmt w:val="lowerRoman"/>
+      <w:lvlText w:val="%9."/>
+      <w:lvlJc w:val="right"/>
+      <w:pPr>
+        <w:ind w:left="6480" w:hanging="180"/>
+      </w:pPr>
+    </w:lvl>
+  </w:abstractNum>
+  <w:num w:numId="1">
+    <w:abstractNumId w:val="0"/>
+  </w:num>
+</w:numbering>
 </file>
 
 <file path=word/styles.xml><?xml version="1.0" encoding="utf-8"?>
@@ -1426,6 +2633,27 @@
       <w:szCs w:val="24"/>
     </w:rPr>
   </w:style>
+  <w:style w:type="paragraph" w:styleId="3">
+    <w:name w:val="heading 3"/>
+    <w:basedOn w:val="a"/>
+    <w:link w:val="30"/>
+    <w:uiPriority w:val="9"/>
+    <w:qFormat/>
+    <w:rsid w:val="00365A95"/>
+    <w:pPr>
+      <w:spacing w:before="100" w:beforeAutospacing="1" w:after="100" w:afterAutospacing="1" w:line="240" w:lineRule="auto"/>
+      <w:jc w:val="left"/>
+      <w:outlineLvl w:val="2"/>
+    </w:pPr>
+    <w:rPr>
+      <w:rFonts w:eastAsia="Times New Roman"/>
+      <w:b/>
+      <w:bCs/>
+      <w:sz w:val="27"/>
+      <w:szCs w:val="27"/>
+      <w:lang w:eastAsia="ru-RU"/>
+    </w:rPr>
+  </w:style>
   <w:style w:type="character" w:default="1" w:styleId="a0">
     <w:name w:val="Default Paragraph Font"/>
     <w:uiPriority w:val="1"/>
@@ -1506,6 +2734,32 @@
       <w:iCs/>
       <w:sz w:val="24"/>
       <w:szCs w:val="18"/>
+    </w:rPr>
+  </w:style>
+  <w:style w:type="paragraph" w:styleId="a6">
+    <w:name w:val="List Paragraph"/>
+    <w:basedOn w:val="a"/>
+    <w:uiPriority w:val="34"/>
+    <w:qFormat/>
+    <w:rsid w:val="00D92FEE"/>
+    <w:pPr>
+      <w:ind w:left="720"/>
+      <w:contextualSpacing/>
+    </w:pPr>
+  </w:style>
+  <w:style w:type="character" w:customStyle="1" w:styleId="30">
+    <w:name w:val="Заголовок 3 Знак"/>
+    <w:basedOn w:val="a0"/>
+    <w:link w:val="3"/>
+    <w:uiPriority w:val="9"/>
+    <w:rsid w:val="00365A95"/>
+    <w:rPr>
+      <w:rFonts w:ascii="Times New Roman" w:eastAsia="Times New Roman" w:hAnsi="Times New Roman" w:cs="Times New Roman"/>
+      <w:b/>
+      <w:bCs/>
+      <w:sz w:val="27"/>
+      <w:szCs w:val="27"/>
+      <w:lang w:eastAsia="ru-RU"/>
     </w:rPr>
   </w:style>
 </w:styles>

</xml_diff>